<commit_message>
final change on my side
</commit_message>
<xml_diff>
--- a/Report/Development Report Karslioglu and Im.docx
+++ b/Report/Development Report Karslioglu and Im.docx
@@ -107,7 +107,7 @@
           <w:color w:val="000000"/>
           <w:szCs w:val="22"/>
         </w:rPr>
-        <w:t>In this growing age of technology, it has become more important than ever to be aware of cyber security attacks and identity theft. So much of our personal information and personal assets that are crucial to our everyday lives are linked to a simple string of characters easily</w:t>
+        <w:t xml:space="preserve">In this growing age of technology, it has become more important than ever to be aware of cyber security attacks and identity theft. So much of our personal </w:t>
       </w:r>
       <w:r>
         <w:rPr>
@@ -115,7 +115,71 @@
           <w:color w:val="000000"/>
           <w:szCs w:val="22"/>
         </w:rPr>
-        <w:t xml:space="preserve"> cracked. Thus it becomes more important that companies and consumers apply stronger methods of authentication to ensure that information is not easily stolen. This leads to the attempt by Karslioglu and I into testing how applicable and viable password authentication devices are. </w:t>
+        <w:t xml:space="preserve">information and personal assets, </w:t>
+      </w:r>
+      <w:r>
+        <w:rPr>
+          <w:rStyle w:val="apple-tab-span"/>
+          <w:color w:val="000000"/>
+          <w:szCs w:val="22"/>
+        </w:rPr>
+        <w:t>that are crucial to our everyday lives</w:t>
+      </w:r>
+      <w:r>
+        <w:rPr>
+          <w:rStyle w:val="apple-tab-span"/>
+          <w:color w:val="000000"/>
+          <w:szCs w:val="22"/>
+        </w:rPr>
+        <w:t>,</w:t>
+      </w:r>
+      <w:r>
+        <w:rPr>
+          <w:rStyle w:val="apple-tab-span"/>
+          <w:color w:val="000000"/>
+          <w:szCs w:val="22"/>
+        </w:rPr>
+        <w:t xml:space="preserve"> are linked to a simple string of characters easily</w:t>
+      </w:r>
+      <w:r>
+        <w:rPr>
+          <w:rStyle w:val="apple-tab-span"/>
+          <w:color w:val="000000"/>
+          <w:szCs w:val="22"/>
+        </w:rPr>
+        <w:t xml:space="preserve"> cracked. Thus it becomes more important that companies and consumers apply stronger methods o</w:t>
+      </w:r>
+      <w:r>
+        <w:rPr>
+          <w:rStyle w:val="apple-tab-span"/>
+          <w:color w:val="000000"/>
+          <w:szCs w:val="22"/>
+        </w:rPr>
+        <w:t xml:space="preserve">f authentication to ensure </w:t>
+      </w:r>
+      <w:r>
+        <w:rPr>
+          <w:rStyle w:val="apple-tab-span"/>
+          <w:color w:val="000000"/>
+          <w:szCs w:val="22"/>
+        </w:rPr>
+        <w:t>information is not easily stolen. This leads to the attempt by Karslioglu and I</w:t>
+      </w:r>
+      <w:r>
+        <w:rPr>
+          <w:rStyle w:val="apple-tab-span"/>
+          <w:color w:val="000000"/>
+          <w:szCs w:val="22"/>
+        </w:rPr>
+        <w:t>m</w:t>
+      </w:r>
+      <w:r>
+        <w:rPr>
+          <w:rStyle w:val="apple-tab-span"/>
+          <w:color w:val="000000"/>
+          <w:szCs w:val="22"/>
+        </w:rPr>
+        <w:t xml:space="preserve"> into testing how applicable and viable password authentication devices are. </w:t>
       </w:r>
     </w:p>
     <w:p>
@@ -160,7 +224,35 @@
           <w:szCs w:val="22"/>
         </w:rPr>
         <w:tab/>
-        <w:t>The most popular industry standard of authentication is simple character string password. Benefits of this system is the simplicity, access is granted to those who know the password. Everyone can handle remembering a password. However the major downside and security is also the very same, the simplicity. Through a num</w:t>
+        <w:t>The most popular industry standard of authentication is</w:t>
+      </w:r>
+      <w:r>
+        <w:rPr>
+          <w:color w:val="000000"/>
+          <w:szCs w:val="22"/>
+        </w:rPr>
+        <w:t xml:space="preserve"> a</w:t>
+      </w:r>
+      <w:r>
+        <w:rPr>
+          <w:color w:val="000000"/>
+          <w:szCs w:val="22"/>
+        </w:rPr>
+        <w:t xml:space="preserve"> simple character string password. Benefits of this system is the simplicity, access is granted to those who know the password. Everyone can handle remembering a password. However the major downside and security </w:t>
+      </w:r>
+      <w:r>
+        <w:rPr>
+          <w:color w:val="000000"/>
+          <w:szCs w:val="22"/>
+        </w:rPr>
+        <w:t>flaw is based on the same aspect</w:t>
+      </w:r>
+      <w:r>
+        <w:rPr>
+          <w:color w:val="000000"/>
+          <w:szCs w:val="22"/>
+        </w:rPr>
+        <w:t>, the simplicity. Through a num</w:t>
       </w:r>
       <w:r>
         <w:rPr>
@@ -181,7 +273,7 @@
           <w:color w:val="000000"/>
           <w:szCs w:val="22"/>
         </w:rPr>
-        <w:t xml:space="preserve">his then becomes a balance between usability and security </w:t>
+        <w:t xml:space="preserve">his then becomes a balance between </w:t>
       </w:r>
       <w:r>
         <w:rPr>
@@ -189,14 +281,49 @@
           <w:szCs w:val="22"/>
         </w:rPr>
         <w:lastRenderedPageBreak/>
-        <w:t xml:space="preserve">because the simpler the password, the weaker it is; the stronger the password, the more difficult it becomes to remember. </w:t>
-      </w:r>
-      <w:r>
-        <w:rPr>
-          <w:color w:val="000000"/>
-          <w:szCs w:val="22"/>
-        </w:rPr>
-        <w:t>We wish to address to the average user how to increase the strength and the uniqueness of their login systems.</w:t>
+        <w:t xml:space="preserve">usability and security because the simpler the password, the weaker it is; the stronger the password, the more difficult it becomes to remember. </w:t>
+      </w:r>
+      <w:r>
+        <w:rPr>
+          <w:color w:val="000000"/>
+          <w:szCs w:val="22"/>
+        </w:rPr>
+        <w:t>We are attempting maintain appeal for</w:t>
+      </w:r>
+      <w:r>
+        <w:rPr>
+          <w:color w:val="000000"/>
+          <w:szCs w:val="22"/>
+        </w:rPr>
+        <w:t xml:space="preserve"> the average user </w:t>
+      </w:r>
+      <w:r>
+        <w:rPr>
+          <w:color w:val="000000"/>
+          <w:szCs w:val="22"/>
+        </w:rPr>
+        <w:t>while increasing</w:t>
+      </w:r>
+      <w:r>
+        <w:rPr>
+          <w:color w:val="000000"/>
+          <w:szCs w:val="22"/>
+        </w:rPr>
+        <w:t xml:space="preserve"> the strength and t</w:t>
+      </w:r>
+      <w:r>
+        <w:rPr>
+          <w:color w:val="000000"/>
+          <w:szCs w:val="22"/>
+        </w:rPr>
+        <w:t>he uniqueness of</w:t>
+      </w:r>
+      <w:r>
+        <w:rPr>
+          <w:color w:val="000000"/>
+          <w:szCs w:val="22"/>
+        </w:rPr>
+        <w:t xml:space="preserve"> login systems.</w:t>
       </w:r>
     </w:p>
     <w:p>
@@ -242,7 +369,21 @@
           <w:color w:val="000000"/>
           <w:szCs w:val="22"/>
         </w:rPr>
-        <w:t>This leads into Karslioglu and I’s attempt at researching and discovering if other types of authentication can be used in place of a password system. Our particular focus utilizes a model 3 Raspberry pi in conjunction with a test server as a proof of concept to recreate if a password authentication device can provide the same level of simplicity in us</w:t>
+        <w:t>This leads into Karslioglu and I’s attempt at researching and discovering if other types of authentication can be used in place of a password system. Our particular focus utilizes a model 3 Raspberry pi in conjunction with a test</w:t>
+      </w:r>
+      <w:r>
+        <w:rPr>
+          <w:color w:val="000000"/>
+          <w:szCs w:val="22"/>
+        </w:rPr>
+        <w:t xml:space="preserve"> server as a proof of concept in order to study</w:t>
+      </w:r>
+      <w:r>
+        <w:rPr>
+          <w:color w:val="000000"/>
+          <w:szCs w:val="22"/>
+        </w:rPr>
+        <w:t xml:space="preserve"> if a password authentication device can provide the same level of simplicity in us</w:t>
       </w:r>
       <w:r>
         <w:rPr>
@@ -263,7 +404,56 @@
           <w:color w:val="000000"/>
           <w:szCs w:val="22"/>
         </w:rPr>
-        <w:t xml:space="preserve">intractable graphic interfaces [2]. The benefit of having such a device in a security system is that is increases the factor of authentication. There are four factors of authentication: something the user knows such as a password; something the individual possesses like the password authentication device; something the user is like fingerprint recognition; and something the user does like voice pattern [2]. Adding a password authentication device would mean that the user needs both something they know (username or secondary password) along with they have (the device itself) to be granted access. Increasing factors of authentication means a more secure system and more difficult for a possible attacker to try and steal information. Our development project is an educational look at the difficulties involved in implementing such a device, ease of </w:t>
+        <w:t>interactive</w:t>
+      </w:r>
+      <w:r>
+        <w:rPr>
+          <w:color w:val="000000"/>
+          <w:szCs w:val="22"/>
+        </w:rPr>
+        <w:t xml:space="preserve"> graphic interfaces [2]. The benefit of having such a device </w:t>
+      </w:r>
+      <w:r>
+        <w:rPr>
+          <w:color w:val="000000"/>
+          <w:szCs w:val="22"/>
+        </w:rPr>
+        <w:t xml:space="preserve">in a security system is that it </w:t>
+      </w:r>
+      <w:r>
+        <w:rPr>
+          <w:color w:val="000000"/>
+          <w:szCs w:val="22"/>
+        </w:rPr>
+        <w:t>increases the factor of authentication. There are four factors of authentication: something the user knows such as a password; something the individual possesses like the password authentication device; something the user is like fingerprint recognition; and something the user does like voice pattern [2]. Adding a password authentication device would mean that the user needs both something they know (username or secondary password) along with</w:t>
+      </w:r>
+      <w:r>
+        <w:rPr>
+          <w:color w:val="000000"/>
+          <w:szCs w:val="22"/>
+        </w:rPr>
+        <w:t xml:space="preserve"> something</w:t>
+      </w:r>
+      <w:r>
+        <w:rPr>
+          <w:color w:val="000000"/>
+          <w:szCs w:val="22"/>
+        </w:rPr>
+        <w:t xml:space="preserve"> they have (the device itself) to be granted access. Increasing factors of authentication means a more secure system and more difficult</w:t>
+      </w:r>
+      <w:r>
+        <w:rPr>
+          <w:color w:val="000000"/>
+          <w:szCs w:val="22"/>
+        </w:rPr>
+        <w:t>y</w:t>
+      </w:r>
+      <w:r>
+        <w:rPr>
+          <w:color w:val="000000"/>
+          <w:szCs w:val="22"/>
+        </w:rPr>
+        <w:t xml:space="preserve"> for a possible attacker to try and steal information. Our development project is an educational look at the difficulties involved in implementing such a </w:t>
       </w:r>
       <w:r>
         <w:rPr>
@@ -271,7 +461,7 @@
           <w:szCs w:val="22"/>
         </w:rPr>
         <w:lastRenderedPageBreak/>
-        <w:t>use for the user, and analysis on the increase of security it provides.</w:t>
+        <w:t>device, ease of use for the user, and analysis on the increase of security it provides.</w:t>
       </w:r>
       <w:r>
         <w:rPr>
@@ -292,7 +482,7 @@
           <w:color w:val="000000"/>
           <w:szCs w:val="22"/>
         </w:rPr>
-        <w:t xml:space="preserve"> and attempts to go further in making the system secure by doing randomly generated passwords from a large word bank and encrypting the data being sent between the devices. </w:t>
+        <w:t xml:space="preserve">and attempts to go further in making the system secure by doing randomly generated passwords from a large word bank and encrypting the data being sent between the devices. </w:t>
       </w:r>
     </w:p>
     <w:p>
@@ -350,7 +540,21 @@
           <w:color w:val="000000"/>
           <w:szCs w:val="22"/>
         </w:rPr>
-        <w:t>between a computer, which is a computer science desktop, which represents the server and a Raspberry Pi which represents the device. Since this project is a proof of concept and security insight, we focused less on making the product as marketable as possible and more on making the security aspects as strong as possible. On real marketable device, there</w:t>
+        <w:t>between a computer, which is a computer science desktop</w:t>
+      </w:r>
+      <w:r>
+        <w:rPr>
+          <w:color w:val="000000"/>
+          <w:szCs w:val="22"/>
+        </w:rPr>
+        <w:t xml:space="preserve"> that represents the server </w:t>
+      </w:r>
+      <w:r>
+        <w:rPr>
+          <w:color w:val="000000"/>
+          <w:szCs w:val="22"/>
+        </w:rPr>
+        <w:t>and a Raspberry Pi which represents the device. Since this project is a proof of concept and security insight, we focused less on making the product as marketable as possible and more on making the security aspects as strong as possible. On real marketable device, there</w:t>
       </w:r>
       <w:r>
         <w:rPr>
@@ -398,16 +602,51 @@
           <w:color w:val="000000"/>
           <w:szCs w:val="22"/>
         </w:rPr>
+        <w:lastRenderedPageBreak/>
         <w:tab/>
-        <w:t xml:space="preserve">On the software side of the implementation, we had to separate parts. On the server side was C++ code that was represented the server. Because it is just a simulation of a login server, </w:t>
-      </w:r>
-      <w:r>
-        <w:rPr>
-          <w:color w:val="000000"/>
-          <w:szCs w:val="22"/>
-        </w:rPr>
-        <w:lastRenderedPageBreak/>
-        <w:t xml:space="preserve">the whole program runs on the terminal without an interface. The program welcomes the user and asks for username and password. These sets of credentials represent the traditional method of authentication and represents the factor of authentication of what the user knows. To get access to enter in the password authentication device input, one must first be granted into the server itself. This is for adding another layer of security and making it more difficult for a potential </w:t>
+        <w:t>On the software side of the implementa</w:t>
+      </w:r>
+      <w:r>
+        <w:rPr>
+          <w:color w:val="000000"/>
+          <w:szCs w:val="22"/>
+        </w:rPr>
+        <w:t>tion, we had to separate parts. The code itself is in C++.</w:t>
+      </w:r>
+      <w:r>
+        <w:rPr>
+          <w:color w:val="000000"/>
+          <w:szCs w:val="22"/>
+        </w:rPr>
+        <w:t xml:space="preserve"> Because it is just a simulation of a login server, the whole program runs on the terminal without an interface. The program welcomes the user and asks </w:t>
+      </w:r>
+      <w:r>
+        <w:rPr>
+          <w:color w:val="000000"/>
+          <w:szCs w:val="22"/>
+        </w:rPr>
+        <w:t>for username and password. This</w:t>
+      </w:r>
+      <w:r>
+        <w:rPr>
+          <w:color w:val="000000"/>
+          <w:szCs w:val="22"/>
+        </w:rPr>
+        <w:t xml:space="preserve"> sets of credentials represent the traditional method of authentication and represents the factor of authentication of what the user knows. To get access to enter in the password authentication device input, one must first be granted </w:t>
+      </w:r>
+      <w:r>
+        <w:rPr>
+          <w:color w:val="000000"/>
+          <w:szCs w:val="22"/>
+        </w:rPr>
+        <w:t xml:space="preserve">access </w:t>
+      </w:r>
+      <w:r>
+        <w:rPr>
+          <w:color w:val="000000"/>
+          <w:szCs w:val="22"/>
+        </w:rPr>
+        <w:t xml:space="preserve">into the server itself. This is for adding another layer of security and making it more difficult for a potential </w:t>
       </w:r>
       <w:r>
         <w:rPr>
@@ -477,14 +716,7 @@
           <w:color w:val="000000"/>
           <w:szCs w:val="22"/>
         </w:rPr>
-        <w:t xml:space="preserve"> Our algorithms were based on the same ones we implemented for our CS356 Computer Security class [3].</w:t>
-      </w:r>
-      <w:r>
-        <w:rPr>
-          <w:color w:val="000000"/>
-          <w:szCs w:val="22"/>
-        </w:rPr>
-        <w:t xml:space="preserve"> The first algorithm is a stream cipher using a key. Given an input string, the first bit of the input string is XOR with the first bit of the </w:t>
+        <w:t xml:space="preserve"> Our algorithms were based on the same ones we </w:t>
       </w:r>
       <w:r>
         <w:rPr>
@@ -492,21 +724,56 @@
           <w:szCs w:val="22"/>
         </w:rPr>
         <w:lastRenderedPageBreak/>
-        <w:t xml:space="preserve">key. Because the key is a strict 8 byte character string, if the key is being XOR with the last bit then it reset to 0 until the whole input string is </w:t>
-      </w:r>
-      <w:r>
-        <w:rPr>
-          <w:color w:val="000000"/>
-          <w:szCs w:val="22"/>
-        </w:rPr>
-        <w:t xml:space="preserve">encrypted. The result is an output file of unreadable characters. Decryption of the algorithm, which would be on the device side, is actually the same process of the encryption algorithm </w:t>
-      </w:r>
-      <w:r>
-        <w:rPr>
-          <w:color w:val="000000"/>
-          <w:szCs w:val="22"/>
-        </w:rPr>
-        <w:t>which is the simplicity of the algorithm.</w:t>
+        <w:t>implemented for our CS356 Computer Security class [3].</w:t>
+      </w:r>
+      <w:r>
+        <w:rPr>
+          <w:color w:val="000000"/>
+          <w:szCs w:val="22"/>
+        </w:rPr>
+        <w:t xml:space="preserve"> The first algorithm is a stream cipher using a key. Given an input string, the first bit of the input string is XOR with the first bit of the key. Because the key is a strict 8 byte character string, if the ke</w:t>
+      </w:r>
+      <w:r>
+        <w:rPr>
+          <w:color w:val="000000"/>
+          <w:szCs w:val="22"/>
+        </w:rPr>
+        <w:t xml:space="preserve">y is exhausted then the index for the key is reset to 0. This process repeats </w:t>
+      </w:r>
+      <w:r>
+        <w:rPr>
+          <w:color w:val="000000"/>
+          <w:szCs w:val="22"/>
+        </w:rPr>
+        <w:t xml:space="preserve">until the whole input string is </w:t>
+      </w:r>
+      <w:r>
+        <w:rPr>
+          <w:color w:val="000000"/>
+          <w:szCs w:val="22"/>
+        </w:rPr>
+        <w:t>encrypted. The result is an output file of unreadable characters. Decryption of the algorithm, which would be on the device side, is actually the same proc</w:t>
+      </w:r>
+      <w:r>
+        <w:rPr>
+          <w:color w:val="000000"/>
+          <w:szCs w:val="22"/>
+        </w:rPr>
+        <w:t>ess of the encryption algorithm giving to</w:t>
+      </w:r>
+      <w:r>
+        <w:rPr>
+          <w:color w:val="000000"/>
+          <w:szCs w:val="22"/>
+        </w:rPr>
+        <w:t xml:space="preserve"> simplicity</w:t>
+      </w:r>
+      <w:r>
+        <w:rPr>
+          <w:color w:val="000000"/>
+          <w:szCs w:val="22"/>
+        </w:rPr>
+        <w:t xml:space="preserve"> the algorithm.</w:t>
       </w:r>
     </w:p>
     <w:p>
@@ -576,7 +843,35 @@
           <w:color w:val="000000"/>
           <w:szCs w:val="22"/>
         </w:rPr>
-        <w:t>The blocks are sized 64 bit or 8 bytes so if a block of data is less than a multiple of 8 bytes then it is padded the 0x80 that will be removed later. Then the blocks are XOR with the key just like in the stream cipher. But the algorithms adds more to rearranging the blocks with t</w:t>
+        <w:t xml:space="preserve">The blocks are sized 64 bit or 8 bytes so if a block of data is less than a multiple of 8 bytes then it is padded the 0x80 that will be removed later. Then the blocks are XOR with the key just like in the stream cipher. But </w:t>
+      </w:r>
+      <w:r>
+        <w:rPr>
+          <w:color w:val="000000"/>
+          <w:szCs w:val="22"/>
+        </w:rPr>
+        <w:t xml:space="preserve">then </w:t>
+      </w:r>
+      <w:r>
+        <w:rPr>
+          <w:color w:val="000000"/>
+          <w:szCs w:val="22"/>
+        </w:rPr>
+        <w:t>the alg</w:t>
+      </w:r>
+      <w:r>
+        <w:rPr>
+          <w:color w:val="000000"/>
+          <w:szCs w:val="22"/>
+        </w:rPr>
+        <w:t>orithms rearranges</w:t>
+      </w:r>
+      <w:r>
+        <w:rPr>
+          <w:color w:val="000000"/>
+          <w:szCs w:val="22"/>
+        </w:rPr>
+        <w:t xml:space="preserve"> the blocks with t</w:t>
       </w:r>
       <w:r>
         <w:rPr>
@@ -604,7 +899,21 @@
           <w:color w:val="000000"/>
           <w:szCs w:val="22"/>
         </w:rPr>
-        <w:t>indexes for the input key, start is the first index and end is the last.</w:t>
+        <w:t xml:space="preserve">indexes for the input </w:t>
+      </w:r>
+      <w:r>
+        <w:rPr>
+          <w:color w:val="000000"/>
+          <w:szCs w:val="22"/>
+        </w:rPr>
+        <w:t>text</w:t>
+      </w:r>
+      <w:r>
+        <w:rPr>
+          <w:color w:val="000000"/>
+          <w:szCs w:val="22"/>
+        </w:rPr>
+        <w:t>, start is the first index and end is the last.</w:t>
       </w:r>
       <w:r>
         <w:rPr>
@@ -653,34 +962,55 @@
           <w:color w:val="000000"/>
           <w:szCs w:val="22"/>
         </w:rPr>
-        <w:t>then swap the bit of that the start and end indexes refer to. If the algorithm reaches the key size, reset to 0 and continue this process until the start and end pointers collide. Partitioning the input key into blocks and rearranging within the blocks themselves add extra layers of complexity. This makes it harder to crack the original input string even if the key is known. Additionally the decryption of the algorithm is the same as the encryption but in reverse: swap the blocks first, run XOR with the input key, and then remove padding. These two algorithms are representation of the variety of algorithms possible for encrypting the data that is being sent between the devices and shows that any other method of encryption could replace them.</w:t>
-      </w:r>
-    </w:p>
-    <w:p>
-      <w:pPr>
-        <w:pStyle w:val="NormalWeb"/>
-        <w:spacing w:before="0" w:beforeAutospacing="0" w:after="0" w:afterAutospacing="0" w:line="480" w:lineRule="auto"/>
-        <w:rPr>
-          <w:color w:val="000000"/>
-          <w:szCs w:val="22"/>
-        </w:rPr>
-      </w:pPr>
-    </w:p>
-    <w:p>
-      <w:pPr>
-        <w:pStyle w:val="NormalWeb"/>
-        <w:spacing w:before="0" w:beforeAutospacing="0" w:after="0" w:afterAutospacing="0" w:line="480" w:lineRule="auto"/>
-        <w:rPr>
-          <w:color w:val="000000"/>
-          <w:szCs w:val="22"/>
-        </w:rPr>
-      </w:pPr>
+        <w:t>then swap the bit of that the start and end indexes refer to. If the algorithm reaches the key size, reset to 0 and continue this process until the start and end pointers collide. Partitioning the input key into blocks and rearranging within the blocks themselves add</w:t>
+      </w:r>
+      <w:r>
+        <w:rPr>
+          <w:color w:val="000000"/>
+          <w:szCs w:val="22"/>
+        </w:rPr>
+        <w:t>s</w:t>
+      </w:r>
+      <w:r>
+        <w:rPr>
+          <w:color w:val="000000"/>
+          <w:szCs w:val="22"/>
+        </w:rPr>
+        <w:t xml:space="preserve"> extra layers of complexity. This makes it harder to crack the original input string even if the key is known. Additionally the decryption of the algorithm is the same as the encryption but in reverse: swap the blocks first, run XOR with the input key, and then remove padding. These two algorithms are representation of the variety of algorithms possible for encrypting the data that is </w:t>
+      </w:r>
       <w:r>
         <w:rPr>
           <w:color w:val="000000"/>
           <w:szCs w:val="22"/>
         </w:rPr>
         <w:lastRenderedPageBreak/>
+        <w:t>being sent between the devices and shows that any other method of encryption could replace them.</w:t>
+      </w:r>
+    </w:p>
+    <w:p>
+      <w:pPr>
+        <w:pStyle w:val="NormalWeb"/>
+        <w:spacing w:before="0" w:beforeAutospacing="0" w:after="0" w:afterAutospacing="0" w:line="480" w:lineRule="auto"/>
+        <w:rPr>
+          <w:color w:val="000000"/>
+          <w:szCs w:val="22"/>
+        </w:rPr>
+      </w:pPr>
+    </w:p>
+    <w:p>
+      <w:pPr>
+        <w:pStyle w:val="NormalWeb"/>
+        <w:spacing w:before="0" w:beforeAutospacing="0" w:after="0" w:afterAutospacing="0" w:line="480" w:lineRule="auto"/>
+        <w:rPr>
+          <w:color w:val="000000"/>
+          <w:szCs w:val="22"/>
+        </w:rPr>
+      </w:pPr>
+      <w:r>
+        <w:rPr>
+          <w:color w:val="000000"/>
+          <w:szCs w:val="22"/>
+        </w:rPr>
         <w:tab/>
       </w:r>
       <w:r>
@@ -688,7 +1018,35 @@
           <w:color w:val="000000"/>
           <w:szCs w:val="22"/>
         </w:rPr>
-        <w:t>For the device side of the software, it is done in Python code. The device itself runs the python code on the terminal. The code searches the current directory for an output file that is the encrypted message it should have received from the server in a process outlined below. If it cannot find such a file, it will display that it is waiting for a file and sleep for a few seconds which it will then try indefinitely. If the program does find the file, it will decrypt the algorithm which it will know which algorithm to use because in the output file, the first character in the file is an unencrypted character that mentions the type of encryption it is. Once decrypted in the methods outlined above, it will display the password for the user to enter back at the server which has been waiting for the right password.</w:t>
+        <w:t>For the device side of the software, it is done in Python code. The device itself runs the python code on the terminal. The code searches the current directory for an output file that is the encrypted message it should have received from the server in a process outlined below. If it cannot find such a file, it will display that it is waiting for a file</w:t>
+      </w:r>
+      <w:r>
+        <w:rPr>
+          <w:color w:val="000000"/>
+          <w:szCs w:val="22"/>
+        </w:rPr>
+        <w:t xml:space="preserve"> and sleep for a few seconds</w:t>
+      </w:r>
+      <w:r>
+        <w:rPr>
+          <w:color w:val="000000"/>
+          <w:szCs w:val="22"/>
+        </w:rPr>
+        <w:t>.</w:t>
+      </w:r>
+      <w:r>
+        <w:rPr>
+          <w:color w:val="000000"/>
+          <w:szCs w:val="22"/>
+        </w:rPr>
+        <w:t xml:space="preserve"> This process repeats until the program finds the output file where it will decrypt the algorithm. I</w:t>
+      </w:r>
+      <w:r>
+        <w:rPr>
+          <w:color w:val="000000"/>
+          <w:szCs w:val="22"/>
+        </w:rPr>
+        <w:t>t will know which algorithm to use because in the output file, the first character in the file is an unencrypted character that mentions the type of encryption it is. Once decrypted in the methods outlined above, it will display the password for the user to enter back at the server which has been waiting for the right password.</w:t>
       </w:r>
     </w:p>
     <w:p>
@@ -729,7 +1087,7 @@
           <w:color w:val="000000"/>
           <w:szCs w:val="22"/>
         </w:rPr>
-        <w:t xml:space="preserve"> and Road Blocks</w:t>
+        <w:t>and Road Blocks</w:t>
       </w:r>
     </w:p>
     <w:p>
@@ -767,8 +1125,68 @@
           <w:color w:val="000000"/>
           <w:szCs w:val="22"/>
         </w:rPr>
-        <w:t xml:space="preserve">We began deciding to make the server side C++ because it there was good support for communication with executing commands to the terminal which is what we thought we needed for device communication. The first task then was implementing the two algorithms both encryption and decryption also both in C++ and python. Once that was done, Karslioglu focused on creating the server interface while Im focused on setting up the raspberry pi interface and working on the device communication. For the code itself, the two algorithms were learned from the CS356 class and subsequently the CS356 textbook [2] [3]. All the other code used C++ and python main libraries without importing any parts. </w:t>
-      </w:r>
+        <w:t>We began</w:t>
+      </w:r>
+      <w:r>
+        <w:rPr>
+          <w:color w:val="000000"/>
+          <w:szCs w:val="22"/>
+        </w:rPr>
+        <w:t xml:space="preserve"> by</w:t>
+      </w:r>
+      <w:r>
+        <w:rPr>
+          <w:color w:val="000000"/>
+          <w:szCs w:val="22"/>
+        </w:rPr>
+        <w:t xml:space="preserve"> deciding to make</w:t>
+      </w:r>
+      <w:r>
+        <w:rPr>
+          <w:color w:val="000000"/>
+          <w:szCs w:val="22"/>
+        </w:rPr>
+        <w:t xml:space="preserve"> the server side C++ because </w:t>
+      </w:r>
+      <w:r>
+        <w:rPr>
+          <w:color w:val="000000"/>
+          <w:szCs w:val="22"/>
+        </w:rPr>
+        <w:t>there was goo</w:t>
+      </w:r>
+      <w:r>
+        <w:rPr>
+          <w:color w:val="000000"/>
+          <w:szCs w:val="22"/>
+        </w:rPr>
+        <w:t>d support for communication through</w:t>
+      </w:r>
+      <w:r>
+        <w:rPr>
+          <w:color w:val="000000"/>
+          <w:szCs w:val="22"/>
+        </w:rPr>
+        <w:t xml:space="preserve"> executing commands to the terminal which is what we thought we needed for device communication. The first task then was implementing the two algorithms both encryption and decryption also both in C++ and python. Once that was done, Karslioglu focused on creating the server interface while Im focused on setting up the raspberry pi interface and working on the device communication. For the code itself, the two algorithms were learned from </w:t>
+      </w:r>
+      <w:r>
+        <w:rPr>
+          <w:color w:val="000000"/>
+          <w:szCs w:val="22"/>
+        </w:rPr>
+        <w:lastRenderedPageBreak/>
+        <w:t xml:space="preserve">the CS356 class and subsequently the CS356 textbook [2] [3]. All the other code used C++ and python main libraries without importing any parts. </w:t>
+      </w:r>
+    </w:p>
+    <w:p>
+      <w:pPr>
+        <w:pStyle w:val="NormalWeb"/>
+        <w:spacing w:before="0" w:beforeAutospacing="0" w:after="0" w:afterAutospacing="0" w:line="480" w:lineRule="auto"/>
+        <w:rPr>
+          <w:color w:val="000000"/>
+          <w:szCs w:val="22"/>
+        </w:rPr>
+      </w:pPr>
     </w:p>
     <w:p>
       <w:pPr>
@@ -785,22 +1203,42 @@
           <w:color w:val="000000"/>
           <w:szCs w:val="22"/>
         </w:rPr>
-        <w:t xml:space="preserve"> This is where the biggest roadblock of the project was. Eventually we got to the point where we had every part done except for the communication between the server and the device. </w:t>
-      </w:r>
-      <w:r>
-        <w:rPr>
-          <w:color w:val="000000"/>
-          <w:szCs w:val="22"/>
-        </w:rPr>
-        <w:lastRenderedPageBreak/>
-        <w:t xml:space="preserve">The major roadblock was that we could SSH into the raspberry pi when it was not the computer science network. But because the demo was in the 315 lab and that the computer science department set up the network in a certain way, we could get internet access through the Ethernet however the other network computer could not find the raspberry pi meaning even SSH was not possible. We had followed the guidelines to setting up the static IP address on the rubric but this semester the network had changed meaning the old method was no longer possible as confirmed by the Sean and Matt. Eventually, with their help, we were able to SSH into the device in the 315 lab but only after a special command and right before the deadline. So to keep in line </w:t>
-      </w:r>
-      <w:r>
-        <w:rPr>
-          <w:color w:val="000000"/>
-          <w:szCs w:val="22"/>
-        </w:rPr>
-        <w:t xml:space="preserve">of keeping this a proof of concept, the communication between the two devices is through SFTP to transfer the encrypted message to the device. </w:t>
+        <w:t xml:space="preserve"> This is where the biggest roadblock of the project was. Eventually we got to the point where we had every part done except for the communication between the server and the device. The major roadblock was that we could SSH into the raspberry pi when it </w:t>
+      </w:r>
+      <w:r>
+        <w:rPr>
+          <w:color w:val="000000"/>
+          <w:szCs w:val="22"/>
+        </w:rPr>
+        <w:t>was</w:t>
+      </w:r>
+      <w:r>
+        <w:rPr>
+          <w:color w:val="000000"/>
+          <w:szCs w:val="22"/>
+        </w:rPr>
+        <w:t xml:space="preserve"> not the computer science network. But because the demo was in the 315 lab and that the computer science department set up the network in a certain way, we could get internet access through the Ethernet however the other network computer could not find the raspberry pi meaning even SSH was not possible. We had followed the guidelines to setting up the static IP address on the rubric but this semester the network had changed meaning the old method was no longer possible as confirmed by the Sean and Matt. Eventually, with their help, we were able to SSH into the device in the 315 lab but only after a special command and right before the deadline. So to keep in line </w:t>
+      </w:r>
+      <w:r>
+        <w:rPr>
+          <w:color w:val="000000"/>
+          <w:szCs w:val="22"/>
+        </w:rPr>
+        <w:t>of keeping this a</w:t>
+      </w:r>
+      <w:r>
+        <w:rPr>
+          <w:color w:val="000000"/>
+          <w:szCs w:val="22"/>
+        </w:rPr>
+        <w:t>s</w:t>
+      </w:r>
+      <w:r>
+        <w:rPr>
+          <w:color w:val="000000"/>
+          <w:szCs w:val="22"/>
+        </w:rPr>
+        <w:t xml:space="preserve"> proof of concept, the communication between the two devices is through SFTP to transfer the encrypted message to the device. </w:t>
       </w:r>
       <w:r>
         <w:rPr>
@@ -880,14 +1318,7 @@
           <w:color w:val="000000"/>
           <w:szCs w:val="22"/>
         </w:rPr>
-        <w:t>The device, with having the server send the password to the device for the user to enter, is itself a layer of security because any attacker must have the device to be able to get into the system. On top of this, we added traditional login credentials which boosted the system to two factor authentication. Then the password itself is generated randomly from the word bank each time the user tri</w:t>
-      </w:r>
-      <w:r>
-        <w:rPr>
-          <w:color w:val="000000"/>
-          <w:szCs w:val="22"/>
-        </w:rPr>
-        <w:t xml:space="preserve">es to enter the system so with 200 combinations of passwords within such a small window makes it hard for an attacker to </w:t>
+        <w:t xml:space="preserve">The device, with having the server send the </w:t>
       </w:r>
       <w:r>
         <w:rPr>
@@ -895,7 +1326,21 @@
           <w:szCs w:val="22"/>
         </w:rPr>
         <w:lastRenderedPageBreak/>
-        <w:t>randomly guess the password from the word bank. This is also why the word bank itself is encrypted with a block cipher because then the attacker would have to crack the encryption on the word bank to start randomly brut</w:t>
+        <w:t>password to the device for the user to enter, is itself a layer of security because any attacker must have the device to be able to get into the system. On top of this, we added traditional login credentials which boosted the system to two factor authentication. Then the password itself is generated randomly from the word bank each time the user tri</w:t>
+      </w:r>
+      <w:r>
+        <w:rPr>
+          <w:color w:val="000000"/>
+          <w:szCs w:val="22"/>
+        </w:rPr>
+        <w:t>es to enter the system thus</w:t>
+      </w:r>
+      <w:r>
+        <w:rPr>
+          <w:color w:val="000000"/>
+          <w:szCs w:val="22"/>
+        </w:rPr>
+        <w:t xml:space="preserve"> 200 combinations of passwords within such a small window makes it hard for an attacker to randomly guess the password from the word bank. This is also why the word bank itself is encrypted with a block cipher because then the attacker would have to crack the encryption on the word bank to start randomly brut</w:t>
       </w:r>
       <w:r>
         <w:rPr>
@@ -904,6 +1349,16 @@
         </w:rPr>
         <w:t>e forcing combinations. Finally, the strongest security measure we implemented is the fact the data between the system and device is encrypted meaning that even if an attacker were to access between the traffic server and device, they would have to decrypt the algorithm which is unreadable ciphered characters.</w:t>
       </w:r>
+    </w:p>
+    <w:p>
+      <w:pPr>
+        <w:pStyle w:val="NormalWeb"/>
+        <w:spacing w:before="0" w:beforeAutospacing="0" w:after="0" w:afterAutospacing="0" w:line="480" w:lineRule="auto"/>
+        <w:rPr>
+          <w:color w:val="000000"/>
+          <w:szCs w:val="22"/>
+        </w:rPr>
+      </w:pPr>
     </w:p>
     <w:p>
       <w:pPr>
@@ -927,14 +1382,7 @@
           <w:color w:val="000000"/>
           <w:szCs w:val="22"/>
         </w:rPr>
-        <w:t xml:space="preserve">who is able to enter our files. A further problem that comes with this is that the program files and key files were not encrypted themselves. Again due to time restraints and the nature of the demo, it would have been very difficult to run the program file while also keeping it encrypted. There is also the problem that the files would be encrypted with a key which then means that key is vulnerable and needs to be encrypted with a key which feeds into an endless loop. A proper </w:t>
-      </w:r>
-      <w:r>
-        <w:rPr>
-          <w:color w:val="000000"/>
-          <w:szCs w:val="22"/>
-        </w:rPr>
-        <w:t xml:space="preserve">implementation would asymmetric encryption with public keys because each time a user wanted to access the system or in our case we want to encrypt the system, we need to create “only a public key and private key” </w:t>
+        <w:t xml:space="preserve">who is able to enter our files. A further problem that comes with this is that the program files and key files were not encrypted </w:t>
       </w:r>
       <w:r>
         <w:rPr>
@@ -942,14 +1390,63 @@
           <w:szCs w:val="22"/>
         </w:rPr>
         <w:lastRenderedPageBreak/>
-        <w:t>[4]. This means that when we want encr</w:t>
-      </w:r>
-      <w:r>
-        <w:rPr>
-          <w:color w:val="000000"/>
-          <w:szCs w:val="22"/>
-        </w:rPr>
-        <w:t xml:space="preserve">ypt a system, we lock it with a public key and only those who have the proper private key would be able to access the files; keeping everything contained with one key. </w:t>
+        <w:t>themselves. Again due to time restraints and the nature of the demo, it would have been very difficult to run the program file while also keeping it encrypted. There is also the problem that the files would be encrypted with a key which then means that key</w:t>
+      </w:r>
+      <w:r>
+        <w:rPr>
+          <w:color w:val="000000"/>
+          <w:szCs w:val="22"/>
+        </w:rPr>
+        <w:t xml:space="preserve"> file</w:t>
+      </w:r>
+      <w:r>
+        <w:rPr>
+          <w:color w:val="000000"/>
+          <w:szCs w:val="22"/>
+        </w:rPr>
+        <w:t xml:space="preserve"> is vulnerable and needs to be encrypted with a key which feeds into an endless loop. A proper </w:t>
+      </w:r>
+      <w:r>
+        <w:rPr>
+          <w:color w:val="000000"/>
+          <w:szCs w:val="22"/>
+        </w:rPr>
+        <w:t>implementation would asymmetric encryption with public keys because each time a user wanted to access the system or in our case we want to encrypt the system, we need to create “only a</w:t>
+      </w:r>
+      <w:r>
+        <w:rPr>
+          <w:color w:val="000000"/>
+          <w:szCs w:val="22"/>
+        </w:rPr>
+        <w:t xml:space="preserve"> public key and private key”</w:t>
+      </w:r>
+      <w:r>
+        <w:rPr>
+          <w:color w:val="000000"/>
+          <w:szCs w:val="22"/>
+        </w:rPr>
+        <w:t>. This means that when we want encr</w:t>
+      </w:r>
+      <w:r>
+        <w:rPr>
+          <w:color w:val="000000"/>
+          <w:szCs w:val="22"/>
+        </w:rPr>
+        <w:t>ypt a system, we lock it with a public key and only those who have the proper private key would be able to access the files; keeping everything contained with one key</w:t>
+      </w:r>
+      <w:r>
+        <w:rPr>
+          <w:color w:val="000000"/>
+          <w:szCs w:val="22"/>
+        </w:rPr>
+        <w:t xml:space="preserve"> [4]</w:t>
+      </w:r>
+      <w:r>
+        <w:rPr>
+          <w:color w:val="000000"/>
+          <w:szCs w:val="22"/>
+        </w:rPr>
+        <w:t xml:space="preserve">. </w:t>
       </w:r>
     </w:p>
     <w:p>
@@ -967,33 +1464,96 @@
           <w:szCs w:val="22"/>
         </w:rPr>
         <w:tab/>
-        <w:t>If we were to be given more time, there are several security additions that could be added to address the various flaws. The first as mentioned before was a public and private key to encrypt both device and server files and make sure that they are not just open for anyone with access to the system. Also mentioned before, in a realistic scenario, the entire system would be on its own controlled network unlike the open computer science network. There are smaller additions that we considered like a message system to text message a number when the system is being accesses along with lock out after a certain number of attempts. The biggest aspect that we mentioned we were going to attempt but ran out of time because of the networking issues is the ability for the device to signal back to the server and generate a new password. This would allow for additional security by refreshing the password frequently and reduce time for brute force.</w:t>
-      </w:r>
-    </w:p>
-    <w:p>
-      <w:pPr>
-        <w:pStyle w:val="NormalWeb"/>
-        <w:spacing w:before="0" w:beforeAutospacing="0" w:after="0" w:afterAutospacing="0" w:line="480" w:lineRule="auto"/>
-        <w:rPr>
-          <w:color w:val="000000"/>
-          <w:szCs w:val="22"/>
-        </w:rPr>
-      </w:pPr>
-    </w:p>
-    <w:p>
-      <w:pPr>
-        <w:pStyle w:val="NormalWeb"/>
-        <w:spacing w:before="0" w:beforeAutospacing="0" w:after="0" w:afterAutospacing="0" w:line="480" w:lineRule="auto"/>
-        <w:rPr>
-          <w:color w:val="000000"/>
-          <w:szCs w:val="22"/>
-        </w:rPr>
-      </w:pPr>
-      <w:r>
-        <w:rPr>
-          <w:color w:val="000000"/>
-          <w:szCs w:val="22"/>
-        </w:rPr>
+        <w:t xml:space="preserve">If we were to be given more time, there are several security additions that could be added to address the various flaws. The first as mentioned before </w:t>
+      </w:r>
+      <w:r>
+        <w:rPr>
+          <w:color w:val="000000"/>
+          <w:szCs w:val="22"/>
+        </w:rPr>
+        <w:t>is</w:t>
+      </w:r>
+      <w:r>
+        <w:rPr>
+          <w:color w:val="000000"/>
+          <w:szCs w:val="22"/>
+        </w:rPr>
+        <w:t xml:space="preserve"> a public and private key to encrypt both device and server files and make sure that they are not just open for anyone with access to the system. Also mentioned before, in a realistic scenario, the entire system would be on its own controlled network unlike the open computer science network. There are smaller additions that we considered like a message system to text message a number w</w:t>
+      </w:r>
+      <w:r>
+        <w:rPr>
+          <w:color w:val="000000"/>
+          <w:szCs w:val="22"/>
+        </w:rPr>
+        <w:t>hen the system is being accessed</w:t>
+      </w:r>
+      <w:r>
+        <w:rPr>
+          <w:color w:val="000000"/>
+          <w:szCs w:val="22"/>
+        </w:rPr>
+        <w:t xml:space="preserve"> along with lock out after a certain number of attempts. The biggest aspect that we mentioned we were going to attempt </w:t>
+      </w:r>
+      <w:r>
+        <w:rPr>
+          <w:color w:val="000000"/>
+          <w:szCs w:val="22"/>
+        </w:rPr>
+        <w:t xml:space="preserve">during the progress report </w:t>
+      </w:r>
+      <w:r>
+        <w:rPr>
+          <w:color w:val="000000"/>
+          <w:szCs w:val="22"/>
+        </w:rPr>
+        <w:t>but ran out of time because of the networking issues is the ability for the device to signal back to the server and generate a new password. This would allow for additional security by refreshing the password frequently and reduce time for brute force.</w:t>
+      </w:r>
+    </w:p>
+    <w:p>
+      <w:pPr>
+        <w:pStyle w:val="NormalWeb"/>
+        <w:spacing w:before="0" w:beforeAutospacing="0" w:after="0" w:afterAutospacing="0" w:line="480" w:lineRule="auto"/>
+        <w:rPr>
+          <w:color w:val="000000"/>
+          <w:szCs w:val="22"/>
+        </w:rPr>
+      </w:pPr>
+    </w:p>
+    <w:p>
+      <w:pPr>
+        <w:pStyle w:val="NormalWeb"/>
+        <w:spacing w:before="0" w:beforeAutospacing="0" w:after="0" w:afterAutospacing="0" w:line="480" w:lineRule="auto"/>
+        <w:rPr>
+          <w:color w:val="000000"/>
+          <w:szCs w:val="22"/>
+        </w:rPr>
+      </w:pPr>
+    </w:p>
+    <w:p>
+      <w:pPr>
+        <w:pStyle w:val="NormalWeb"/>
+        <w:spacing w:before="0" w:beforeAutospacing="0" w:after="0" w:afterAutospacing="0" w:line="480" w:lineRule="auto"/>
+        <w:rPr>
+          <w:color w:val="000000"/>
+          <w:szCs w:val="22"/>
+        </w:rPr>
+      </w:pPr>
+    </w:p>
+    <w:p>
+      <w:pPr>
+        <w:pStyle w:val="NormalWeb"/>
+        <w:spacing w:before="0" w:beforeAutospacing="0" w:after="0" w:afterAutospacing="0" w:line="480" w:lineRule="auto"/>
+        <w:rPr>
+          <w:color w:val="000000"/>
+          <w:szCs w:val="22"/>
+        </w:rPr>
+      </w:pPr>
+      <w:r>
+        <w:rPr>
+          <w:color w:val="000000"/>
+          <w:szCs w:val="22"/>
+        </w:rPr>
+        <w:lastRenderedPageBreak/>
         <w:t>Conclusion</w:t>
       </w:r>
     </w:p>
@@ -1033,214 +1593,145 @@
           <w:color w:val="000000"/>
           <w:szCs w:val="22"/>
         </w:rPr>
-        <w:t xml:space="preserve">attempted to explore was different ways of authenticating users in more secure ways while keeping the security of use that simple passwords provide. By exploring a proof of concept of a password authentication device with a raspberry pi, we have learned that the device itself is sufficient at providing more security. For the user, it is still as easy as entering a password with just the added cost of keeping a device around but for the benefit of being more resistant to brute force and identity theft attacks. However the downside is a large amount of added overhead to the system </w:t>
-      </w:r>
-      <w:r>
-        <w:rPr>
-          <w:color w:val="000000"/>
-          <w:szCs w:val="22"/>
-        </w:rPr>
-        <w:lastRenderedPageBreak/>
-        <w:t xml:space="preserve">designers because there are multiple requirements. </w:t>
-      </w:r>
-      <w:r>
-        <w:rPr>
-          <w:color w:val="000000"/>
-          <w:szCs w:val="22"/>
-        </w:rPr>
-        <w:t>There is added need to secure both the server and the device from interference and theft. Additionally the data itself must be sent in a secure way. Including a host of additional attack vectors shows that though we need to move away more from the reliance on outdated and insecure methods, we must be willing to undertake the increase cost of added security.</w:t>
-      </w:r>
-    </w:p>
-    <w:p>
-      <w:pPr>
-        <w:pStyle w:val="NormalWeb"/>
-        <w:spacing w:before="0" w:beforeAutospacing="0" w:after="0" w:afterAutospacing="0" w:line="480" w:lineRule="auto"/>
-        <w:rPr>
-          <w:color w:val="000000"/>
-          <w:szCs w:val="22"/>
-        </w:rPr>
-      </w:pPr>
-    </w:p>
-    <w:p>
-      <w:pPr>
-        <w:pStyle w:val="NormalWeb"/>
-        <w:spacing w:before="0" w:beforeAutospacing="0" w:after="0" w:afterAutospacing="0" w:line="480" w:lineRule="auto"/>
-        <w:rPr>
-          <w:color w:val="000000"/>
-          <w:szCs w:val="22"/>
-        </w:rPr>
-      </w:pPr>
-    </w:p>
-    <w:p>
-      <w:pPr>
-        <w:pStyle w:val="NormalWeb"/>
-        <w:spacing w:before="0" w:beforeAutospacing="0" w:after="0" w:afterAutospacing="0" w:line="480" w:lineRule="auto"/>
-        <w:rPr>
-          <w:color w:val="000000"/>
-          <w:szCs w:val="22"/>
-        </w:rPr>
-      </w:pPr>
-    </w:p>
-    <w:p>
-      <w:pPr>
-        <w:pStyle w:val="NormalWeb"/>
-        <w:spacing w:before="0" w:beforeAutospacing="0" w:after="0" w:afterAutospacing="0" w:line="480" w:lineRule="auto"/>
-        <w:rPr>
-          <w:color w:val="000000"/>
-          <w:szCs w:val="22"/>
-        </w:rPr>
-      </w:pPr>
-    </w:p>
-    <w:p>
-      <w:pPr>
-        <w:pStyle w:val="NormalWeb"/>
-        <w:spacing w:before="0" w:beforeAutospacing="0" w:after="0" w:afterAutospacing="0" w:line="480" w:lineRule="auto"/>
-        <w:rPr>
-          <w:color w:val="000000"/>
-          <w:szCs w:val="22"/>
-        </w:rPr>
-      </w:pPr>
-    </w:p>
-    <w:p>
-      <w:pPr>
-        <w:pStyle w:val="NormalWeb"/>
-        <w:spacing w:before="0" w:beforeAutospacing="0" w:after="0" w:afterAutospacing="0" w:line="480" w:lineRule="auto"/>
-        <w:rPr>
-          <w:color w:val="000000"/>
-          <w:szCs w:val="22"/>
-        </w:rPr>
-      </w:pPr>
-    </w:p>
-    <w:p>
-      <w:pPr>
-        <w:pStyle w:val="NormalWeb"/>
-        <w:spacing w:before="0" w:beforeAutospacing="0" w:after="0" w:afterAutospacing="0" w:line="480" w:lineRule="auto"/>
-        <w:rPr>
-          <w:color w:val="000000"/>
-          <w:szCs w:val="22"/>
-        </w:rPr>
-      </w:pPr>
-    </w:p>
-    <w:p>
-      <w:pPr>
-        <w:pStyle w:val="NormalWeb"/>
-        <w:spacing w:before="0" w:beforeAutospacing="0" w:after="0" w:afterAutospacing="0" w:line="480" w:lineRule="auto"/>
-        <w:rPr>
-          <w:color w:val="000000"/>
-          <w:szCs w:val="22"/>
-        </w:rPr>
-      </w:pPr>
-    </w:p>
-    <w:p>
-      <w:pPr>
-        <w:pStyle w:val="NormalWeb"/>
-        <w:spacing w:before="0" w:beforeAutospacing="0" w:after="0" w:afterAutospacing="0" w:line="480" w:lineRule="auto"/>
-        <w:rPr>
-          <w:color w:val="000000"/>
-          <w:szCs w:val="22"/>
-        </w:rPr>
-      </w:pPr>
-    </w:p>
-    <w:p>
-      <w:pPr>
-        <w:pStyle w:val="NormalWeb"/>
-        <w:spacing w:before="0" w:beforeAutospacing="0" w:after="0" w:afterAutospacing="0" w:line="480" w:lineRule="auto"/>
-        <w:rPr>
-          <w:color w:val="000000"/>
-          <w:szCs w:val="22"/>
-        </w:rPr>
-      </w:pPr>
-    </w:p>
-    <w:p>
-      <w:pPr>
-        <w:pStyle w:val="NormalWeb"/>
-        <w:spacing w:before="0" w:beforeAutospacing="0" w:after="0" w:afterAutospacing="0" w:line="480" w:lineRule="auto"/>
-        <w:rPr>
-          <w:color w:val="000000"/>
-          <w:szCs w:val="22"/>
-        </w:rPr>
-      </w:pPr>
-    </w:p>
-    <w:p>
-      <w:pPr>
-        <w:pStyle w:val="NormalWeb"/>
-        <w:spacing w:before="0" w:beforeAutospacing="0" w:after="0" w:afterAutospacing="0" w:line="480" w:lineRule="auto"/>
-        <w:rPr>
-          <w:color w:val="000000"/>
-          <w:szCs w:val="22"/>
-        </w:rPr>
-      </w:pPr>
-    </w:p>
-    <w:p>
-      <w:pPr>
-        <w:pStyle w:val="NormalWeb"/>
-        <w:spacing w:before="0" w:beforeAutospacing="0" w:after="0" w:afterAutospacing="0" w:line="480" w:lineRule="auto"/>
-        <w:rPr>
-          <w:color w:val="000000"/>
-          <w:szCs w:val="22"/>
-        </w:rPr>
-      </w:pPr>
-    </w:p>
-    <w:p>
-      <w:pPr>
-        <w:pStyle w:val="NormalWeb"/>
-        <w:spacing w:before="0" w:beforeAutospacing="0" w:after="0" w:afterAutospacing="0" w:line="480" w:lineRule="auto"/>
-        <w:rPr>
-          <w:color w:val="000000"/>
-          <w:szCs w:val="22"/>
-        </w:rPr>
-      </w:pPr>
-    </w:p>
-    <w:p>
-      <w:pPr>
-        <w:pStyle w:val="NormalWeb"/>
-        <w:spacing w:before="0" w:beforeAutospacing="0" w:after="0" w:afterAutospacing="0" w:line="480" w:lineRule="auto"/>
-        <w:rPr>
-          <w:color w:val="000000"/>
-          <w:szCs w:val="22"/>
-        </w:rPr>
-      </w:pPr>
-    </w:p>
-    <w:p>
-      <w:pPr>
-        <w:pStyle w:val="NormalWeb"/>
-        <w:spacing w:before="0" w:beforeAutospacing="0" w:after="0" w:afterAutospacing="0" w:line="480" w:lineRule="auto"/>
-        <w:rPr>
-          <w:color w:val="000000"/>
-          <w:szCs w:val="22"/>
-        </w:rPr>
-      </w:pPr>
-    </w:p>
-    <w:p>
-      <w:pPr>
-        <w:pStyle w:val="NormalWeb"/>
-        <w:spacing w:before="0" w:beforeAutospacing="0" w:after="0" w:afterAutospacing="0" w:line="480" w:lineRule="auto"/>
-        <w:rPr>
-          <w:color w:val="000000"/>
-          <w:szCs w:val="22"/>
-        </w:rPr>
-      </w:pPr>
-    </w:p>
-    <w:p>
-      <w:pPr>
-        <w:pStyle w:val="NormalWeb"/>
-        <w:spacing w:before="0" w:beforeAutospacing="0" w:after="0" w:afterAutospacing="0" w:line="480" w:lineRule="auto"/>
-        <w:rPr>
-          <w:color w:val="000000"/>
+        <w:t xml:space="preserve">attempted to explore was different ways of authenticating users in more secure ways while keeping the </w:t>
+      </w:r>
+      <w:r>
+        <w:rPr>
+          <w:color w:val="000000"/>
+          <w:szCs w:val="22"/>
+        </w:rPr>
+        <w:t>simplicity</w:t>
+      </w:r>
+      <w:r>
+        <w:rPr>
+          <w:color w:val="000000"/>
+          <w:szCs w:val="22"/>
+        </w:rPr>
+        <w:t xml:space="preserve"> of use that simple passwords provide. By exploring a proof of concept of a password authentication device with a raspberry pi, we have learned that the device itself is sufficient at providing more security. For the user, it is still as easy as entering a password with just the added cost of keeping a device around but for the benefit of being more resistant to brute force and identity theft attacks. However the downside is a large amount of added overhead to the system designers because there are multiple requirements. </w:t>
+      </w:r>
+      <w:r>
+        <w:rPr>
+          <w:color w:val="000000"/>
+          <w:szCs w:val="22"/>
+        </w:rPr>
+        <w:t xml:space="preserve">There is added need to secure both the server and the device from interference and theft. Additionally the data itself must be sent in a secure way. </w:t>
+      </w:r>
+      <w:r>
+        <w:rPr>
+          <w:color w:val="000000"/>
+          <w:szCs w:val="22"/>
+        </w:rPr>
+        <w:t>With</w:t>
+      </w:r>
+      <w:r>
+        <w:rPr>
+          <w:color w:val="000000"/>
+          <w:szCs w:val="22"/>
+        </w:rPr>
+        <w:t xml:space="preserve"> a host of additional attack vectors shows that though we need to move away more from the reliance on outdated and insecure methods, we must be willing to undertake the increase cost of added security.</w:t>
+      </w:r>
+    </w:p>
+    <w:p>
+      <w:pPr>
+        <w:pStyle w:val="NormalWeb"/>
+        <w:spacing w:before="0" w:beforeAutospacing="0" w:after="0" w:afterAutospacing="0" w:line="480" w:lineRule="auto"/>
+        <w:rPr>
+          <w:color w:val="000000"/>
+          <w:szCs w:val="22"/>
+        </w:rPr>
+      </w:pPr>
+    </w:p>
+    <w:p>
+      <w:pPr>
+        <w:pStyle w:val="NormalWeb"/>
+        <w:spacing w:before="0" w:beforeAutospacing="0" w:after="0" w:afterAutospacing="0" w:line="480" w:lineRule="auto"/>
+        <w:rPr>
+          <w:color w:val="000000"/>
+          <w:szCs w:val="22"/>
+        </w:rPr>
+      </w:pPr>
+    </w:p>
+    <w:p>
+      <w:pPr>
+        <w:pStyle w:val="NormalWeb"/>
+        <w:spacing w:before="0" w:beforeAutospacing="0" w:after="0" w:afterAutospacing="0" w:line="480" w:lineRule="auto"/>
+        <w:rPr>
+          <w:color w:val="000000"/>
+          <w:szCs w:val="22"/>
+        </w:rPr>
+      </w:pPr>
+    </w:p>
+    <w:p>
+      <w:pPr>
+        <w:pStyle w:val="NormalWeb"/>
+        <w:spacing w:before="0" w:beforeAutospacing="0" w:after="0" w:afterAutospacing="0" w:line="480" w:lineRule="auto"/>
+        <w:rPr>
+          <w:color w:val="000000"/>
+          <w:szCs w:val="22"/>
+        </w:rPr>
+      </w:pPr>
+    </w:p>
+    <w:p>
+      <w:pPr>
+        <w:pStyle w:val="NormalWeb"/>
+        <w:spacing w:before="0" w:beforeAutospacing="0" w:after="0" w:afterAutospacing="0" w:line="480" w:lineRule="auto"/>
+        <w:rPr>
+          <w:color w:val="000000"/>
+          <w:szCs w:val="22"/>
+        </w:rPr>
+      </w:pPr>
+    </w:p>
+    <w:p>
+      <w:pPr>
+        <w:pStyle w:val="NormalWeb"/>
+        <w:spacing w:before="0" w:beforeAutospacing="0" w:after="0" w:afterAutospacing="0" w:line="480" w:lineRule="auto"/>
+        <w:rPr>
+          <w:color w:val="000000"/>
+          <w:szCs w:val="22"/>
+        </w:rPr>
+      </w:pPr>
+    </w:p>
+    <w:p>
+      <w:pPr>
+        <w:pStyle w:val="NormalWeb"/>
+        <w:spacing w:before="0" w:beforeAutospacing="0" w:after="0" w:afterAutospacing="0" w:line="480" w:lineRule="auto"/>
+        <w:rPr>
+          <w:color w:val="000000"/>
+          <w:szCs w:val="22"/>
+        </w:rPr>
+      </w:pPr>
+    </w:p>
+    <w:p>
+      <w:pPr>
+        <w:pStyle w:val="NormalWeb"/>
+        <w:spacing w:before="0" w:beforeAutospacing="0" w:after="0" w:afterAutospacing="0" w:line="480" w:lineRule="auto"/>
+        <w:rPr>
+          <w:color w:val="000000"/>
+          <w:szCs w:val="22"/>
+        </w:rPr>
+      </w:pPr>
+    </w:p>
+    <w:p>
+      <w:pPr>
+        <w:pStyle w:val="NormalWeb"/>
+        <w:spacing w:before="0" w:beforeAutospacing="0" w:after="0" w:afterAutospacing="0" w:line="480" w:lineRule="auto"/>
+        <w:rPr>
+          <w:color w:val="000000"/>
+          <w:szCs w:val="22"/>
+        </w:rPr>
+      </w:pPr>
+    </w:p>
+    <w:p>
+      <w:pPr>
+        <w:pStyle w:val="NormalWeb"/>
+        <w:spacing w:before="0" w:beforeAutospacing="0" w:after="0" w:afterAutospacing="0" w:line="480" w:lineRule="auto"/>
+        <w:rPr>
+          <w:color w:val="000000"/>
+          <w:szCs w:val="22"/>
         </w:rPr>
       </w:pPr>
       <w:bookmarkStart w:id="0" w:name="_GoBack"/>
       <w:bookmarkEnd w:id="0"/>
-    </w:p>
-    <w:p>
-      <w:pPr>
-        <w:pStyle w:val="NormalWeb"/>
-        <w:spacing w:before="0" w:beforeAutospacing="0" w:after="0" w:afterAutospacing="0" w:line="480" w:lineRule="auto"/>
-        <w:rPr>
-          <w:color w:val="000000"/>
-          <w:szCs w:val="22"/>
-        </w:rPr>
-      </w:pPr>
       <w:r>
         <w:rPr>
           <w:color w:val="000000"/>

</xml_diff>